<commit_message>
Created screen shot of sample I/O files
</commit_message>
<xml_diff>
--- a/Documents/ProjectDescription/CS455Spring2015ProgrammingProject.docx
+++ b/Documents/ProjectDescription/CS455Spring2015ProgrammingProject.docx
@@ -1,6 +1,6 @@
 
 <file path=word/document.xml><?xml version="1.0" encoding="utf-8"?>
-<w:document xmlns:wpc="http://schemas.microsoft.com/office/word/2010/wordprocessingCanvas" xmlns:mc="http://schemas.openxmlformats.org/markup-compatibility/2006" xmlns:o="urn:schemas-microsoft-com:office:office" xmlns:r="http://schemas.openxmlformats.org/officeDocument/2006/relationships" xmlns:m="http://schemas.openxmlformats.org/officeDocument/2006/math" xmlns:v="urn:schemas-microsoft-com:vml" xmlns:wp14="http://schemas.microsoft.com/office/word/2010/wordprocessingDrawing" xmlns:wp="http://schemas.openxmlformats.org/drawingml/2006/wordprocessingDrawing" xmlns:w10="urn:schemas-microsoft-com:office:word" xmlns:w="http://schemas.openxmlformats.org/wordprocessingml/2006/main" xmlns:w14="http://schemas.microsoft.com/office/word/2010/wordml" xmlns:wpg="http://schemas.microsoft.com/office/word/2010/wordprocessingGroup" xmlns:wpi="http://schemas.microsoft.com/office/word/2010/wordprocessingInk" xmlns:wne="http://schemas.microsoft.com/office/word/2006/wordml" xmlns:wps="http://schemas.microsoft.com/office/word/2010/wordprocessingShape" mc:Ignorable="w14 wp14">
+<w:document xmlns:ve="http://schemas.openxmlformats.org/markup-compatibility/2006" xmlns:o="urn:schemas-microsoft-com:office:office" xmlns:r="http://schemas.openxmlformats.org/officeDocument/2006/relationships" xmlns:m="http://schemas.openxmlformats.org/officeDocument/2006/math" xmlns:v="urn:schemas-microsoft-com:vml" xmlns:wp="http://schemas.openxmlformats.org/drawingml/2006/wordprocessingDrawing" xmlns:w10="urn:schemas-microsoft-com:office:word" xmlns:w="http://schemas.openxmlformats.org/wordprocessingml/2006/main" xmlns:wne="http://schemas.microsoft.com/office/word/2006/wordml">
   <w:body>
     <w:p>
       <w:pPr>
@@ -68,227 +68,117 @@
       </w:pPr>
     </w:p>
     <w:p>
-      <w:pPr>
-        <w:rPr>
-          <w:b/>
-        </w:rPr>
-      </w:pPr>
-      <w:r>
-        <w:rPr>
-          <w:b/>
-        </w:rPr>
+      <w:r>
         <w:t>The university has been aware of some conflicts in final exam scheduling and has requested that software be created which will allow for the creation of a final exam</w:t>
       </w:r>
       <w:r>
-        <w:rPr>
-          <w:b/>
-        </w:rPr>
-        <w:t xml:space="preserve"> schedule</w:t>
-      </w:r>
-      <w:r>
-        <w:rPr>
-          <w:b/>
-        </w:rPr>
-        <w:t xml:space="preserve"> which will make use of data from previous similar semesters to determine trends in popular class times.  The algorithm should read two files.  One file holds the data for the days and times of the final exam sessions.  The second file holds the data which has been collected from a similar previous semester.</w:t>
-      </w:r>
-    </w:p>
-    <w:p>
-      <w:pPr>
-        <w:rPr>
-          <w:b/>
-        </w:rPr>
-      </w:pPr>
-    </w:p>
-    <w:p>
-      <w:pPr>
-        <w:rPr>
-          <w:b/>
-        </w:rPr>
-      </w:pPr>
-      <w:r>
-        <w:rPr>
-          <w:b/>
-        </w:rPr>
-        <w:t>Attempts should be made to spread the popular class times to different days, place exam times near the regular class time, and distribute the classes so that a mixture of MWF and TR class times are scheduled within the same day.</w:t>
-      </w:r>
-    </w:p>
-    <w:p>
-      <w:pPr>
-        <w:rPr>
-          <w:b/>
-        </w:rPr>
-      </w:pPr>
-    </w:p>
-    <w:p>
-      <w:pPr>
-        <w:rPr>
-          <w:b/>
-        </w:rPr>
-      </w:pPr>
-      <w:r>
-        <w:rPr>
-          <w:b/>
-        </w:rPr>
+        <w:t xml:space="preserve"> </w:t>
+      </w:r>
+      <w:proofErr w:type="gramStart"/>
+      <w:r>
+        <w:t>schedule</w:t>
+      </w:r>
+      <w:r>
+        <w:t xml:space="preserve"> which</w:t>
+      </w:r>
+      <w:proofErr w:type="gramEnd"/>
+      <w:r>
+        <w:t xml:space="preserve"> will make use of data from previous similar semesters to determine trends in popular class times.  The algorithm should read two files.  One file holds the data for the days and times of the final exam sessions.  The second file holds the </w:t>
+      </w:r>
+      <w:proofErr w:type="gramStart"/>
+      <w:r>
+        <w:t>data which</w:t>
+      </w:r>
+      <w:proofErr w:type="gramEnd"/>
+      <w:r>
+        <w:t xml:space="preserve"> has been collected from a similar previous semester.</w:t>
+      </w:r>
+    </w:p>
+    <w:p/>
+    <w:p>
+      <w:r>
+        <w:t xml:space="preserve">Attempts should be made to spread the popular class times to different days, place exam times near the regular class time, and distribute the classes so that a mixture of MWF and TR class times </w:t>
+      </w:r>
+      <w:proofErr w:type="gramStart"/>
+      <w:r>
+        <w:t>are scheduled</w:t>
+      </w:r>
+      <w:proofErr w:type="gramEnd"/>
+      <w:r>
+        <w:t xml:space="preserve"> within the same day.</w:t>
+      </w:r>
+    </w:p>
+    <w:p/>
+    <w:p>
+      <w:r>
         <w:t xml:space="preserve">The first file holding the data concerning the final exam </w:t>
       </w:r>
       <w:proofErr w:type="gramStart"/>
       <w:r>
-        <w:rPr>
-          <w:b/>
-        </w:rPr>
         <w:t>session times conforms</w:t>
       </w:r>
       <w:proofErr w:type="gramEnd"/>
       <w:r>
-        <w:rPr>
-          <w:b/>
-        </w:rPr>
         <w:t xml:space="preserve"> to the following format:</w:t>
       </w:r>
     </w:p>
-    <w:p>
-      <w:pPr>
-        <w:rPr>
-          <w:b/>
-        </w:rPr>
-      </w:pPr>
-    </w:p>
-    <w:p>
-      <w:pPr>
-        <w:rPr>
-          <w:b/>
-        </w:rPr>
-      </w:pPr>
-      <w:r>
-        <w:rPr>
-          <w:b/>
-        </w:rPr>
+    <w:p/>
+    <w:p>
+      <w:r>
         <w:t>Number of days to schedule</w:t>
       </w:r>
     </w:p>
     <w:p>
-      <w:pPr>
-        <w:rPr>
-          <w:b/>
-        </w:rPr>
-      </w:pPr>
-      <w:r>
-        <w:rPr>
-          <w:b/>
-        </w:rPr>
+      <w:r>
         <w:t>The beginning time of the first exam of the day</w:t>
       </w:r>
     </w:p>
     <w:p>
-      <w:pPr>
-        <w:rPr>
-          <w:b/>
-        </w:rPr>
-      </w:pPr>
-      <w:r>
-        <w:rPr>
-          <w:b/>
-        </w:rPr>
+      <w:r>
         <w:t>Length of time for each exam</w:t>
       </w:r>
     </w:p>
     <w:p>
-      <w:pPr>
-        <w:rPr>
-          <w:b/>
-        </w:rPr>
-      </w:pPr>
-      <w:r>
-        <w:rPr>
-          <w:b/>
-        </w:rPr>
+      <w:r>
         <w:t>Length of time between exams</w:t>
       </w:r>
     </w:p>
     <w:p>
-      <w:pPr>
-        <w:rPr>
-          <w:b/>
-        </w:rPr>
-      </w:pPr>
-      <w:r>
-        <w:rPr>
-          <w:b/>
-        </w:rPr>
+      <w:r>
         <w:t>Length of time for a lunch period</w:t>
       </w:r>
     </w:p>
-    <w:p>
-      <w:pPr>
-        <w:rPr>
-          <w:b/>
-        </w:rPr>
-      </w:pPr>
-    </w:p>
-    <w:p>
-      <w:pPr>
-        <w:rPr>
-          <w:b/>
-        </w:rPr>
-      </w:pPr>
-      <w:r>
-        <w:rPr>
-          <w:b/>
-        </w:rPr>
-        <w:t>The format for the data collected from the previous semesters will be supplied later.</w:t>
-      </w:r>
-    </w:p>
-    <w:p>
-      <w:pPr>
-        <w:rPr>
-          <w:b/>
-        </w:rPr>
-      </w:pPr>
-    </w:p>
-    <w:p>
-      <w:pPr>
-        <w:rPr>
-          <w:b/>
-        </w:rPr>
-      </w:pPr>
-      <w:r>
-        <w:rPr>
-          <w:b/>
-        </w:rPr>
+    <w:p/>
+    <w:p>
+      <w:r>
+        <w:t xml:space="preserve">The format for the data collected from the previous semesters </w:t>
+      </w:r>
+      <w:proofErr w:type="gramStart"/>
+      <w:r>
+        <w:t>will be supplied</w:t>
+      </w:r>
+      <w:proofErr w:type="gramEnd"/>
+      <w:r>
+        <w:t xml:space="preserve"> later.</w:t>
+      </w:r>
+    </w:p>
+    <w:p/>
+    <w:p>
+      <w:r>
         <w:t xml:space="preserve">This program should prompt for the two file names, construct the schedule, display the schedule, </w:t>
       </w:r>
       <w:proofErr w:type="gramStart"/>
       <w:r>
-        <w:rPr>
-          <w:b/>
-        </w:rPr>
         <w:t>allow</w:t>
       </w:r>
       <w:proofErr w:type="gramEnd"/>
       <w:r>
-        <w:rPr>
-          <w:b/>
-        </w:rPr>
         <w:t xml:space="preserve"> for manual modification of the schedule, and save the schedule to a file.</w:t>
       </w:r>
     </w:p>
-    <w:p>
-      <w:pPr>
-        <w:rPr>
-          <w:b/>
-        </w:rPr>
-      </w:pPr>
-    </w:p>
-    <w:p>
-      <w:pPr>
-        <w:rPr>
-          <w:b/>
-        </w:rPr>
-      </w:pPr>
-      <w:r>
-        <w:rPr>
-          <w:b/>
-        </w:rPr>
+    <w:p/>
+    <w:p>
+      <w:r>
         <w:t>The program should also allow for a reschedule feature using the same two files.  This means it uses a different method to construct the schedule.  Please note that night classes will not participate in the algorithm.</w:t>
       </w:r>
       <w:bookmarkStart w:id="0" w:name="_GoBack"/>
@@ -305,7 +195,7 @@
 </file>
 
 <file path=word/styles.xml><?xml version="1.0" encoding="utf-8"?>
-<w:styles xmlns:mc="http://schemas.openxmlformats.org/markup-compatibility/2006" xmlns:r="http://schemas.openxmlformats.org/officeDocument/2006/relationships" xmlns:w="http://schemas.openxmlformats.org/wordprocessingml/2006/main" xmlns:w14="http://schemas.microsoft.com/office/word/2010/wordml" mc:Ignorable="w14">
+<w:styles xmlns:r="http://schemas.openxmlformats.org/officeDocument/2006/relationships" xmlns:w="http://schemas.openxmlformats.org/wordprocessingml/2006/main">
   <w:docDefaults>
     <w:rPrDefault>
       <w:rPr>
@@ -459,6 +349,7 @@
   <w:style w:type="paragraph" w:default="1" w:styleId="Normal">
     <w:name w:val="Normal"/>
     <w:qFormat/>
+    <w:rsid w:val="009D00F5"/>
   </w:style>
   <w:style w:type="character" w:default="1" w:styleId="DefaultParagraphFont">
     <w:name w:val="Default Paragraph Font"/>
@@ -471,6 +362,7 @@
     <w:uiPriority w:val="99"/>
     <w:semiHidden/>
     <w:unhideWhenUsed/>
+    <w:qFormat/>
     <w:tblPr>
       <w:tblInd w:w="0" w:type="dxa"/>
       <w:tblCellMar>

</xml_diff>